<commit_message>
Reorganized the files: X App folders contain the sketches, wireframes and storyboards for each of the 3 apps
</commit_message>
<xml_diff>
--- a/The Marvelous Project - QOC.docx
+++ b/The Marvelous Project - QOC.docx
@@ -137,21 +137,12 @@
                 <w:color w:val="93C47D"/>
               </w:rPr>
             </w:pPr>
-            <w:proofErr w:type="spellStart"/>
             <w:r>
               <w:rPr>
                 <w:b/>
                 <w:color w:val="93C47D"/>
               </w:rPr>
-              <w:t>Criterias</w:t>
-            </w:r>
-            <w:proofErr w:type="spellEnd"/>
-            <w:r>
-              <w:rPr>
-                <w:b/>
-                <w:color w:val="93C47D"/>
-              </w:rPr>
-              <w:t>\Options</w:t>
+              <w:t>Criterias\Options</w:t>
             </w:r>
           </w:p>
         </w:tc>
@@ -235,7 +226,13 @@
               <w:rPr>
                 <w:b/>
               </w:rPr>
-              <w:t>AR Universe</w:t>
+              <w:t>V</w:t>
+            </w:r>
+            <w:r>
+              <w:rPr>
+                <w:b/>
+              </w:rPr>
+              <w:t>R Universe</w:t>
             </w:r>
           </w:p>
         </w:tc>
@@ -1059,10 +1056,10 @@
         <w:spacing w:after="200"/>
       </w:pPr>
       <w:r>
-        <w:t>For a beginner, the AR Universe, as intere</w:t>
+        <w:t>For a beginner, the V</w:t>
       </w:r>
       <w:r>
-        <w:t xml:space="preserve">sting as it may sound, would be hard not only to access (the need for certain devices), but also to use, as searching for specific information could be difficult. </w:t>
+        <w:t xml:space="preserve">R Universe, as interesting as it may sound, would be hard not only to access (the need for certain devices), but also to use, as searching for specific information could be difficult. </w:t>
       </w:r>
     </w:p>
     <w:p>
@@ -1071,18 +1068,7 @@
         <w:spacing w:after="200"/>
       </w:pPr>
       <w:r>
-        <w:t xml:space="preserve">The Hero Carousel and the Vertical Timeline, as web applications, are </w:t>
-      </w:r>
-      <w:proofErr w:type="gramStart"/>
-      <w:r>
-        <w:t>more easy</w:t>
-      </w:r>
-      <w:proofErr w:type="gramEnd"/>
-      <w:r>
-        <w:t xml:space="preserve"> to access for a quick glance. The difference between them though is made in the UX, as the timeline offers the user a more logical view of the Marvel components, unlike the her</w:t>
-      </w:r>
-      <w:r>
-        <w:t>o carousel which is focused mostly on the heroes.</w:t>
+        <w:t>The Hero Carousel and the Vertical Timeline, as web applications, are more easy to access for a quick glance. The difference between them though is made in the UX, as the timeline offers the user a more logical view of the Marvel components, unlike the hero carousel which is focused mostly on the heroes.</w:t>
       </w:r>
     </w:p>
     <w:p>
@@ -1181,22 +1167,13 @@
                 <w:color w:val="93C47D"/>
               </w:rPr>
             </w:pPr>
-            <w:proofErr w:type="spellStart"/>
             <w:r>
               <w:rPr>
                 <w:b/>
                 <w:color w:val="93C47D"/>
               </w:rPr>
               <w:lastRenderedPageBreak/>
-              <w:t>Criterias</w:t>
-            </w:r>
-            <w:proofErr w:type="spellEnd"/>
-            <w:r>
-              <w:rPr>
-                <w:b/>
-                <w:color w:val="93C47D"/>
-              </w:rPr>
-              <w:t>\Options</w:t>
+              <w:t>Criterias\Options</w:t>
             </w:r>
           </w:p>
         </w:tc>
@@ -1266,7 +1243,13 @@
               <w:rPr>
                 <w:b/>
               </w:rPr>
-              <w:t>AR Universe</w:t>
+              <w:t>V</w:t>
+            </w:r>
+            <w:r>
+              <w:rPr>
+                <w:b/>
+              </w:rPr>
+              <w:t>R Universe</w:t>
             </w:r>
           </w:p>
         </w:tc>
@@ -1928,15 +1911,7 @@
         <w:spacing w:after="200"/>
       </w:pPr>
       <w:r>
-        <w:t xml:space="preserve">For someone who already knows the Marvel world, the basic information is not important and should be easily </w:t>
-      </w:r>
-      <w:proofErr w:type="spellStart"/>
-      <w:r>
-        <w:t>skippable</w:t>
-      </w:r>
-      <w:proofErr w:type="spellEnd"/>
-      <w:r>
-        <w:t>. It should be simple for them to find more complex information or relations between entities.</w:t>
+        <w:t>For someone who already knows the Marvel world, the basic information is not important and should be easily skippable. It should be simple for them to find more complex information or relations between entities.</w:t>
       </w:r>
     </w:p>
     <w:p>
@@ -1954,13 +1929,10 @@
         <w:spacing w:after="200"/>
       </w:pPr>
       <w:r>
-        <w:t>The AR Universe and the Vertical Timel</w:t>
+        <w:t>The V</w:t>
       </w:r>
       <w:r>
-        <w:t xml:space="preserve">ine would be a better option as they allow the user to find specific information and in a more interesting and complex way. The latter one though would be a better choice as it would allow for more intuitive presentation of the relations between different </w:t>
-      </w:r>
-      <w:r>
-        <w:t>characters and comics, all these presented in a chronological manner.</w:t>
+        <w:t>R Universe and the Vertical Timeline would be a better option as they allow the user to find specific information and in a more interesting and complex way. The latter one though would be a better choice as it would allow for more intuitive presentation of the relations between different characters and comics, all these presented in a chronological manner.</w:t>
       </w:r>
     </w:p>
     <w:p>
@@ -2041,21 +2013,12 @@
                 <w:color w:val="93C47D"/>
               </w:rPr>
             </w:pPr>
-            <w:proofErr w:type="spellStart"/>
             <w:r>
               <w:rPr>
                 <w:b/>
                 <w:color w:val="93C47D"/>
               </w:rPr>
-              <w:t>Criterias</w:t>
-            </w:r>
-            <w:proofErr w:type="spellEnd"/>
-            <w:r>
-              <w:rPr>
-                <w:b/>
-                <w:color w:val="93C47D"/>
-              </w:rPr>
-              <w:t>\Options</w:t>
+              <w:t>Criterias\Options</w:t>
             </w:r>
           </w:p>
         </w:tc>
@@ -2125,7 +2088,13 @@
               <w:rPr>
                 <w:b/>
               </w:rPr>
-              <w:t>AR Universe</w:t>
+              <w:t>V</w:t>
+            </w:r>
+            <w:r>
+              <w:rPr>
+                <w:b/>
+              </w:rPr>
+              <w:t>R Universe</w:t>
             </w:r>
           </w:p>
         </w:tc>
@@ -2791,10 +2760,7 @@
       </w:pPr>
       <w:r>
         <w:lastRenderedPageBreak/>
-        <w:t>The Vertical Timeline and Hero Carousel are both a good option if we think about the way we represent all the entities offered by the Marvel API. The first one presents the connections between entities more intuitively, allowing the user to make the connec</w:t>
-      </w:r>
-      <w:r>
-        <w:t>tions easier. The Carousel on the other hand provides a simple way of viewing each entity and its connections.</w:t>
+        <w:t>The Vertical Timeline and Hero Carousel are both a good option if we think about the way we represent all the entities offered by the Marvel API. The first one presents the connections between entities more intuitively, allowing the user to make the connections easier. The Carousel on the other hand provides a simple way of viewing each entity and its connections.</w:t>
       </w:r>
     </w:p>
     <w:p>
@@ -2803,10 +2769,10 @@
         <w:spacing w:after="200"/>
       </w:pPr>
       <w:r>
-        <w:t>The AR Universe also presents this information, but in order to get it, the user has to spend more time on the application and to go through more</w:t>
+        <w:t>The V</w:t>
       </w:r>
       <w:r>
-        <w:t xml:space="preserve"> steps. The search function is also not represented as well as in the other two options.</w:t>
+        <w:t>R Universe also presents this information, but in order to get it, the user has to spend more time on the application and to go through more steps. The search function is also not represented as well as in the other two options.</w:t>
       </w:r>
     </w:p>
     <w:sectPr>
@@ -2827,7 +2793,7 @@
         <w:rFonts w:ascii="Arial" w:eastAsia="Arial" w:hAnsi="Arial" w:cs="Arial"/>
         <w:sz w:val="22"/>
         <w:szCs w:val="22"/>
-        <w:lang w:eastAsia="ro-RO" w:bidi="ar-SA"/>
+        <w:lang w:val="ro-RO" w:eastAsia="ro-RO" w:bidi="ar-SA"/>
       </w:rPr>
     </w:rPrDefault>
     <w:pPrDefault>
@@ -2978,6 +2944,7 @@
   <w:style w:type="paragraph" w:default="1" w:styleId="Normal">
     <w:name w:val="Normal"/>
     <w:qFormat/>
+    <w:rsid w:val="00E45E36"/>
   </w:style>
   <w:style w:type="paragraph" w:styleId="Heading1">
     <w:name w:val="heading 1"/>

</xml_diff>